<commit_message>
Latest UI as of 4/14/2015 2122H
</commit_message>
<xml_diff>
--- a/Fix Buffer/Iteration 2 UI/Iteration 2 UI Status Log.docx
+++ b/Fix Buffer/Iteration 2 UI/Iteration 2 UI Status Log.docx
@@ -89,7 +89,15 @@
               <w:jc w:val="center"/>
             </w:pPr>
             <w:r>
-              <w:t>Added nav bar</w:t>
+              <w:t xml:space="preserve">Added </w:t>
+            </w:r>
+            <w:proofErr w:type="spellStart"/>
+            <w:r>
+              <w:t>nav</w:t>
+            </w:r>
+            <w:proofErr w:type="spellEnd"/>
+            <w:r>
+              <w:t xml:space="preserve"> bar</w:t>
             </w:r>
           </w:p>
         </w:tc>
@@ -161,6 +169,9 @@
             <w:pPr>
               <w:jc w:val="center"/>
             </w:pPr>
+            <w:r>
+              <w:t>Ana fix</w:t>
+            </w:r>
           </w:p>
         </w:tc>
       </w:tr>
@@ -218,7 +229,15 @@
               <w:jc w:val="center"/>
             </w:pPr>
             <w:r>
-              <w:t>Fix alignment of elements (especially labels). Create a js function to create new elements needed for displaying multiple values for the ff. [Job title and work experience] and [Certificate name, certificate of competency].</w:t>
+              <w:t xml:space="preserve">Fix alignment of elements (especially labels). Create a </w:t>
+            </w:r>
+            <w:proofErr w:type="spellStart"/>
+            <w:r>
+              <w:t>js</w:t>
+            </w:r>
+            <w:proofErr w:type="spellEnd"/>
+            <w:r>
+              <w:t xml:space="preserve"> function to create new elements needed for displaying multiple values for the ff. [Job title and work experience] and [Certificate name, certificate of competency].</w:t>
             </w:r>
           </w:p>
         </w:tc>
@@ -248,6 +267,9 @@
             <w:pPr>
               <w:jc w:val="center"/>
             </w:pPr>
+            <w:r>
+              <w:t>Ana fix</w:t>
+            </w:r>
           </w:p>
         </w:tc>
       </w:tr>
@@ -347,6 +369,9 @@
             <w:pPr>
               <w:jc w:val="center"/>
             </w:pPr>
+            <w:r>
+              <w:t>Ana fix lacking accept, reject</w:t>
+            </w:r>
           </w:p>
         </w:tc>
       </w:tr>
@@ -380,228 +405,245 @@
               <w:jc w:val="center"/>
             </w:pPr>
             <w:r>
-              <w:t>Implement and use modal of bootstrap for pop up for set viewing the appointment and view applicant</w:t>
-            </w:r>
+              <w:t>Implement and use modal of bootstrap for pop up for set viewing the appointment and view applicant profile.</w:t>
+            </w:r>
+          </w:p>
+        </w:tc>
+      </w:tr>
+      <w:tr>
+        <w:tc>
+          <w:tcPr>
+            <w:tcW w:w="3116" w:type="dxa"/>
+          </w:tcPr>
+          <w:p>
+            <w:r>
+              <w:t>13-The Company can search for the Applicants to look for potential employees to hire.</w:t>
+            </w:r>
+          </w:p>
+        </w:tc>
+        <w:tc>
+          <w:tcPr>
+            <w:tcW w:w="3117" w:type="dxa"/>
+          </w:tcPr>
+          <w:p/>
+        </w:tc>
+        <w:tc>
+          <w:tcPr>
+            <w:tcW w:w="3117" w:type="dxa"/>
+          </w:tcPr>
+          <w:p>
+            <w:pPr>
+              <w:jc w:val="center"/>
+            </w:pPr>
+          </w:p>
+        </w:tc>
+      </w:tr>
+      <w:tr>
+        <w:tc>
+          <w:tcPr>
+            <w:tcW w:w="3116" w:type="dxa"/>
+          </w:tcPr>
+          <w:p>
+            <w:r>
+              <w:t>2-The User can manage their profile information in order to update changes or fix mistakes.</w:t>
+            </w:r>
+          </w:p>
+        </w:tc>
+        <w:tc>
+          <w:tcPr>
+            <w:tcW w:w="3117" w:type="dxa"/>
+          </w:tcPr>
+          <w:p/>
+        </w:tc>
+        <w:tc>
+          <w:tcPr>
+            <w:tcW w:w="3117" w:type="dxa"/>
+          </w:tcPr>
+          <w:p>
+            <w:pPr>
+              <w:jc w:val="center"/>
+            </w:pPr>
+            <w:r>
+              <w:t>Alignment of UI.</w:t>
+            </w:r>
+          </w:p>
+        </w:tc>
+      </w:tr>
+      <w:tr>
+        <w:tc>
+          <w:tcPr>
+            <w:tcW w:w="3116" w:type="dxa"/>
+          </w:tcPr>
+          <w:p>
+            <w:r>
+              <w:t>3 -The User can change their password.</w:t>
+            </w:r>
+          </w:p>
+        </w:tc>
+        <w:tc>
+          <w:tcPr>
+            <w:tcW w:w="3117" w:type="dxa"/>
+          </w:tcPr>
+          <w:p/>
+        </w:tc>
+        <w:tc>
+          <w:tcPr>
+            <w:tcW w:w="3117" w:type="dxa"/>
+          </w:tcPr>
+          <w:p/>
+        </w:tc>
+      </w:tr>
+      <w:tr>
+        <w:tc>
+          <w:tcPr>
+            <w:tcW w:w="3116" w:type="dxa"/>
+          </w:tcPr>
+          <w:p>
+            <w:r>
+              <w:t>4 -The User can choose how to receive notifications.</w:t>
+            </w:r>
+          </w:p>
+        </w:tc>
+        <w:tc>
+          <w:tcPr>
+            <w:tcW w:w="3117" w:type="dxa"/>
+          </w:tcPr>
+          <w:p/>
+        </w:tc>
+        <w:tc>
+          <w:tcPr>
+            <w:tcW w:w="3117" w:type="dxa"/>
+          </w:tcPr>
+          <w:p>
+            <w:pPr>
+              <w:jc w:val="center"/>
+            </w:pPr>
+            <w:r>
+              <w:t>Implement in modal</w:t>
+            </w:r>
+          </w:p>
+        </w:tc>
+      </w:tr>
+      <w:tr>
+        <w:tc>
+          <w:tcPr>
+            <w:tcW w:w="3116" w:type="dxa"/>
+          </w:tcPr>
+          <w:p>
+            <w:r>
+              <w:t>22-The Super Admin can deactivate / reactivate an admin account.</w:t>
+            </w:r>
+          </w:p>
+        </w:tc>
+        <w:tc>
+          <w:tcPr>
+            <w:tcW w:w="3117" w:type="dxa"/>
+          </w:tcPr>
+          <w:p/>
+        </w:tc>
+        <w:tc>
+          <w:tcPr>
+            <w:tcW w:w="3117" w:type="dxa"/>
+          </w:tcPr>
+          <w:p>
+            <w:pPr>
+              <w:jc w:val="center"/>
+            </w:pPr>
+          </w:p>
+        </w:tc>
+      </w:tr>
+      <w:tr>
+        <w:tc>
+          <w:tcPr>
+            <w:tcW w:w="3116" w:type="dxa"/>
+          </w:tcPr>
+          <w:p/>
+        </w:tc>
+        <w:tc>
+          <w:tcPr>
+            <w:tcW w:w="3117" w:type="dxa"/>
+          </w:tcPr>
+          <w:p/>
+        </w:tc>
+        <w:tc>
+          <w:tcPr>
+            <w:tcW w:w="3117" w:type="dxa"/>
+          </w:tcPr>
+          <w:p>
+            <w:r>
+              <w:t xml:space="preserve">ALL US need </w:t>
+            </w:r>
+            <w:proofErr w:type="spellStart"/>
+            <w:r>
+              <w:t>navbars</w:t>
+            </w:r>
+            <w:proofErr w:type="spellEnd"/>
+          </w:p>
+        </w:tc>
+      </w:tr>
+      <w:tr>
+        <w:tc>
+          <w:tcPr>
+            <w:tcW w:w="3116" w:type="dxa"/>
+          </w:tcPr>
+          <w:p/>
+        </w:tc>
+        <w:tc>
+          <w:tcPr>
+            <w:tcW w:w="3117" w:type="dxa"/>
+          </w:tcPr>
+          <w:p>
+            <w:r>
+              <w:t>FIX NAVBARS</w:t>
+            </w:r>
+          </w:p>
+        </w:tc>
+        <w:tc>
+          <w:tcPr>
+            <w:tcW w:w="3117" w:type="dxa"/>
+          </w:tcPr>
+          <w:p>
+            <w:r>
+              <w:t xml:space="preserve"> </w:t>
+            </w:r>
+          </w:p>
+        </w:tc>
+      </w:tr>
+      <w:tr>
+        <w:tc>
+          <w:tcPr>
+            <w:tcW w:w="3116" w:type="dxa"/>
+          </w:tcPr>
+          <w:p/>
+        </w:tc>
+        <w:tc>
+          <w:tcPr>
+            <w:tcW w:w="3117" w:type="dxa"/>
+          </w:tcPr>
+          <w:p/>
+        </w:tc>
+        <w:tc>
+          <w:tcPr>
+            <w:tcW w:w="3117" w:type="dxa"/>
+          </w:tcPr>
+          <w:p/>
+        </w:tc>
+      </w:tr>
+      <w:tr>
+        <w:tc>
+          <w:tcPr>
+            <w:tcW w:w="3116" w:type="dxa"/>
+          </w:tcPr>
+          <w:p/>
+        </w:tc>
+        <w:tc>
+          <w:tcPr>
+            <w:tcW w:w="3117" w:type="dxa"/>
+          </w:tcPr>
+          <w:p>
             <w:bookmarkStart w:id="0" w:name="_GoBack"/>
             <w:bookmarkEnd w:id="0"/>
-            <w:r>
-              <w:t xml:space="preserve"> profile.</w:t>
-            </w:r>
-          </w:p>
-        </w:tc>
-      </w:tr>
-      <w:tr>
-        <w:tc>
-          <w:tcPr>
-            <w:tcW w:w="3116" w:type="dxa"/>
-          </w:tcPr>
-          <w:p>
-            <w:r>
-              <w:t>13-The Company can search for the Applicants to look for potential employees to hire.</w:t>
-            </w:r>
-          </w:p>
-        </w:tc>
-        <w:tc>
-          <w:tcPr>
-            <w:tcW w:w="3117" w:type="dxa"/>
-          </w:tcPr>
-          <w:p/>
-        </w:tc>
-        <w:tc>
-          <w:tcPr>
-            <w:tcW w:w="3117" w:type="dxa"/>
-          </w:tcPr>
-          <w:p>
-            <w:pPr>
-              <w:jc w:val="center"/>
-            </w:pPr>
-          </w:p>
-        </w:tc>
-      </w:tr>
-      <w:tr>
-        <w:tc>
-          <w:tcPr>
-            <w:tcW w:w="3116" w:type="dxa"/>
-          </w:tcPr>
-          <w:p>
-            <w:r>
-              <w:t>2-The User can manage their profile information in order to update changes or fix mistakes.</w:t>
-            </w:r>
-          </w:p>
-        </w:tc>
-        <w:tc>
-          <w:tcPr>
-            <w:tcW w:w="3117" w:type="dxa"/>
-          </w:tcPr>
-          <w:p/>
-        </w:tc>
-        <w:tc>
-          <w:tcPr>
-            <w:tcW w:w="3117" w:type="dxa"/>
-          </w:tcPr>
-          <w:p>
-            <w:pPr>
-              <w:jc w:val="center"/>
-            </w:pPr>
-          </w:p>
-        </w:tc>
-      </w:tr>
-      <w:tr>
-        <w:tc>
-          <w:tcPr>
-            <w:tcW w:w="3116" w:type="dxa"/>
-          </w:tcPr>
-          <w:p>
-            <w:r>
-              <w:t>3 -The User can change their password.</w:t>
-            </w:r>
-          </w:p>
-        </w:tc>
-        <w:tc>
-          <w:tcPr>
-            <w:tcW w:w="3117" w:type="dxa"/>
-          </w:tcPr>
-          <w:p/>
-        </w:tc>
-        <w:tc>
-          <w:tcPr>
-            <w:tcW w:w="3117" w:type="dxa"/>
-          </w:tcPr>
-          <w:p>
-            <w:pPr>
-              <w:jc w:val="center"/>
-            </w:pPr>
-          </w:p>
-        </w:tc>
-      </w:tr>
-      <w:tr>
-        <w:tc>
-          <w:tcPr>
-            <w:tcW w:w="3116" w:type="dxa"/>
-          </w:tcPr>
-          <w:p>
-            <w:r>
-              <w:t>4 -The User can choose how to receive notifications.</w:t>
-            </w:r>
-          </w:p>
-        </w:tc>
-        <w:tc>
-          <w:tcPr>
-            <w:tcW w:w="3117" w:type="dxa"/>
-          </w:tcPr>
-          <w:p/>
-        </w:tc>
-        <w:tc>
-          <w:tcPr>
-            <w:tcW w:w="3117" w:type="dxa"/>
-          </w:tcPr>
-          <w:p>
-            <w:pPr>
-              <w:jc w:val="center"/>
-            </w:pPr>
-          </w:p>
-        </w:tc>
-      </w:tr>
-      <w:tr>
-        <w:tc>
-          <w:tcPr>
-            <w:tcW w:w="3116" w:type="dxa"/>
-          </w:tcPr>
-          <w:p>
-            <w:r>
-              <w:t>22-The Super Admin can deactivate / reactivate an admin account.</w:t>
-            </w:r>
-          </w:p>
-        </w:tc>
-        <w:tc>
-          <w:tcPr>
-            <w:tcW w:w="3117" w:type="dxa"/>
-          </w:tcPr>
-          <w:p/>
-        </w:tc>
-        <w:tc>
-          <w:tcPr>
-            <w:tcW w:w="3117" w:type="dxa"/>
-          </w:tcPr>
-          <w:p>
-            <w:pPr>
-              <w:jc w:val="center"/>
-            </w:pPr>
-          </w:p>
-        </w:tc>
-      </w:tr>
-      <w:tr>
-        <w:tc>
-          <w:tcPr>
-            <w:tcW w:w="3116" w:type="dxa"/>
-          </w:tcPr>
-          <w:p/>
-        </w:tc>
-        <w:tc>
-          <w:tcPr>
-            <w:tcW w:w="3117" w:type="dxa"/>
-          </w:tcPr>
-          <w:p/>
-        </w:tc>
-        <w:tc>
-          <w:tcPr>
-            <w:tcW w:w="3117" w:type="dxa"/>
-          </w:tcPr>
-          <w:p/>
-        </w:tc>
-      </w:tr>
-      <w:tr>
-        <w:tc>
-          <w:tcPr>
-            <w:tcW w:w="3116" w:type="dxa"/>
-          </w:tcPr>
-          <w:p/>
-        </w:tc>
-        <w:tc>
-          <w:tcPr>
-            <w:tcW w:w="3117" w:type="dxa"/>
-          </w:tcPr>
-          <w:p/>
-        </w:tc>
-        <w:tc>
-          <w:tcPr>
-            <w:tcW w:w="3117" w:type="dxa"/>
-          </w:tcPr>
-          <w:p/>
-        </w:tc>
-      </w:tr>
-      <w:tr>
-        <w:tc>
-          <w:tcPr>
-            <w:tcW w:w="3116" w:type="dxa"/>
-          </w:tcPr>
-          <w:p/>
-        </w:tc>
-        <w:tc>
-          <w:tcPr>
-            <w:tcW w:w="3117" w:type="dxa"/>
-          </w:tcPr>
-          <w:p/>
-        </w:tc>
-        <w:tc>
-          <w:tcPr>
-            <w:tcW w:w="3117" w:type="dxa"/>
-          </w:tcPr>
-          <w:p/>
-        </w:tc>
-      </w:tr>
-      <w:tr>
-        <w:tc>
-          <w:tcPr>
-            <w:tcW w:w="3116" w:type="dxa"/>
-          </w:tcPr>
-          <w:p/>
-        </w:tc>
-        <w:tc>
-          <w:tcPr>
-            <w:tcW w:w="3117" w:type="dxa"/>
-          </w:tcPr>
-          <w:p/>
+          </w:p>
         </w:tc>
         <w:tc>
           <w:tcPr>

</xml_diff>